<commit_message>
Added main screen and new chat screen
</commit_message>
<xml_diff>
--- a/Use Cases.docx
+++ b/Use Cases.docx
@@ -415,10 +415,7 @@
         <w:bidi w:val="0"/>
       </w:pPr>
       <w:r>
-        <w:t xml:space="preserve">Avi </w:t>
-      </w:r>
-      <w:r>
-        <w:t>got an improper messages from Sharon and wants to block him.</w:t>
+        <w:t>Avi got an improper messages from Sharon and wants to block him.</w:t>
       </w:r>
     </w:p>
     <w:p>
@@ -609,98 +606,98 @@
           <w:sz w:val="32"/>
           <w:szCs w:val="32"/>
         </w:rPr>
-        <w:t>Page – Chats</w:t>
-      </w:r>
-    </w:p>
-    <w:p>
-      <w:pPr>
-        <w:pStyle w:val="ListParagraph"/>
-        <w:numPr>
-          <w:ilvl w:val="0"/>
-          <w:numId w:val="3"/>
-        </w:numPr>
-        <w:bidi w:val="0"/>
-      </w:pPr>
-      <w:r>
-        <w:t xml:space="preserve">Render the names of chats the user is member in. </w:t>
-      </w:r>
-    </w:p>
-    <w:p>
-      <w:pPr>
-        <w:pStyle w:val="ListParagraph"/>
-        <w:numPr>
-          <w:ilvl w:val="0"/>
-          <w:numId w:val="3"/>
-        </w:numPr>
-        <w:bidi w:val="0"/>
-      </w:pPr>
-      <w:r>
-        <w:t>A click on chat name takes the user to chat feed page</w:t>
-      </w:r>
-    </w:p>
-    <w:p>
-      <w:pPr>
-        <w:pStyle w:val="ListParagraph"/>
-        <w:numPr>
-          <w:ilvl w:val="0"/>
-          <w:numId w:val="3"/>
-        </w:numPr>
-        <w:bidi w:val="0"/>
-      </w:pPr>
-      <w:r>
-        <w:t>The header includes search form, that enables searching for specific chats</w:t>
-      </w:r>
-    </w:p>
-    <w:p>
-      <w:pPr>
-        <w:pStyle w:val="ListParagraph"/>
-        <w:numPr>
-          <w:ilvl w:val="0"/>
-          <w:numId w:val="3"/>
-        </w:numPr>
-        <w:bidi w:val="0"/>
-      </w:pPr>
-      <w:r>
-        <w:t>A floating "New Message to contact" button is displayed.</w:t>
-      </w:r>
-    </w:p>
-    <w:p>
-      <w:pPr>
-        <w:pStyle w:val="ListParagraph"/>
-        <w:numPr>
-          <w:ilvl w:val="0"/>
-          <w:numId w:val="3"/>
-        </w:numPr>
-        <w:bidi w:val="0"/>
-      </w:pPr>
-      <w:r>
-        <w:t>Clicking the "New Message to contact" takes to select contact page</w:t>
-      </w:r>
-    </w:p>
-    <w:p>
-      <w:pPr>
-        <w:bidi w:val="0"/>
-      </w:pPr>
-    </w:p>
-    <w:p>
-      <w:pPr>
-        <w:bidi w:val="0"/>
+        <w:t>View</w:t>
+      </w:r>
+      <w:r>
         <w:rPr>
           <w:b/>
           <w:bCs/>
           <w:sz w:val="32"/>
           <w:szCs w:val="32"/>
         </w:rPr>
-      </w:pPr>
-      <w:r>
+        <w:t>– Chats</w:t>
+      </w:r>
+    </w:p>
+    <w:p>
+      <w:pPr>
+        <w:pStyle w:val="ListParagraph"/>
+        <w:numPr>
+          <w:ilvl w:val="0"/>
+          <w:numId w:val="3"/>
+        </w:numPr>
+        <w:bidi w:val="0"/>
+      </w:pPr>
+      <w:r>
+        <w:t xml:space="preserve">Render the names of chats the user is member in. </w:t>
+      </w:r>
+    </w:p>
+    <w:p>
+      <w:pPr>
+        <w:pStyle w:val="ListParagraph"/>
+        <w:numPr>
+          <w:ilvl w:val="0"/>
+          <w:numId w:val="3"/>
+        </w:numPr>
+        <w:bidi w:val="0"/>
+      </w:pPr>
+      <w:r>
+        <w:t>A click on chat name takes the user to chat feed page</w:t>
+      </w:r>
+    </w:p>
+    <w:p>
+      <w:pPr>
+        <w:pStyle w:val="ListParagraph"/>
+        <w:numPr>
+          <w:ilvl w:val="0"/>
+          <w:numId w:val="3"/>
+        </w:numPr>
+        <w:bidi w:val="0"/>
+      </w:pPr>
+      <w:r>
+        <w:t>The header includes search form, that enables searching for specific chats</w:t>
+      </w:r>
+    </w:p>
+    <w:p>
+      <w:pPr>
+        <w:pStyle w:val="ListParagraph"/>
+        <w:numPr>
+          <w:ilvl w:val="0"/>
+          <w:numId w:val="3"/>
+        </w:numPr>
+        <w:bidi w:val="0"/>
+      </w:pPr>
+      <w:r>
+        <w:t>A floating "New Message to contact" button is displayed.</w:t>
+      </w:r>
+    </w:p>
+    <w:p>
+      <w:pPr>
+        <w:pStyle w:val="ListParagraph"/>
+        <w:numPr>
+          <w:ilvl w:val="0"/>
+          <w:numId w:val="3"/>
+        </w:numPr>
+        <w:bidi w:val="0"/>
+      </w:pPr>
+      <w:r>
+        <w:t>Clicking the "New Message to contact" takes to select contact page</w:t>
+      </w:r>
+    </w:p>
+    <w:p>
+      <w:pPr>
+        <w:bidi w:val="0"/>
+      </w:pPr>
+    </w:p>
+    <w:p>
+      <w:pPr>
+        <w:bidi w:val="0"/>
         <w:rPr>
           <w:b/>
           <w:bCs/>
           <w:sz w:val="32"/>
           <w:szCs w:val="32"/>
         </w:rPr>
-        <w:t xml:space="preserve">Page </w:t>
-      </w:r>
+      </w:pPr>
       <w:r>
         <w:rPr>
           <w:b/>
@@ -708,7 +705,7 @@
           <w:sz w:val="32"/>
           <w:szCs w:val="32"/>
         </w:rPr>
-        <w:t>–</w:t>
+        <w:t>View</w:t>
       </w:r>
       <w:r>
         <w:rPr>
@@ -717,7 +714,7 @@
           <w:sz w:val="32"/>
           <w:szCs w:val="32"/>
         </w:rPr>
-        <w:t xml:space="preserve"> </w:t>
+        <w:t>–</w:t>
       </w:r>
       <w:r>
         <w:rPr>
@@ -726,106 +723,106 @@
           <w:sz w:val="32"/>
           <w:szCs w:val="32"/>
         </w:rPr>
-        <w:t>Select a contact</w:t>
-      </w:r>
-    </w:p>
-    <w:p>
-      <w:pPr>
-        <w:pStyle w:val="ListParagraph"/>
-        <w:numPr>
-          <w:ilvl w:val="0"/>
-          <w:numId w:val="4"/>
-        </w:numPr>
-        <w:bidi w:val="0"/>
-      </w:pPr>
-      <w:r>
-        <w:t>Displays a list of all the contacts in the db</w:t>
-      </w:r>
-    </w:p>
-    <w:p>
-      <w:pPr>
-        <w:pStyle w:val="ListParagraph"/>
-        <w:numPr>
-          <w:ilvl w:val="0"/>
-          <w:numId w:val="4"/>
-        </w:numPr>
-        <w:bidi w:val="0"/>
-      </w:pPr>
-      <w:r>
-        <w:t>If a contact has blocked the user, its name will not be shown.</w:t>
-      </w:r>
-    </w:p>
-    <w:p>
-      <w:pPr>
-        <w:pStyle w:val="ListParagraph"/>
-        <w:numPr>
-          <w:ilvl w:val="0"/>
-          <w:numId w:val="4"/>
-        </w:numPr>
-        <w:bidi w:val="0"/>
-      </w:pPr>
-      <w:r>
-        <w:t>The header includes :</w:t>
-      </w:r>
-    </w:p>
-    <w:p>
-      <w:pPr>
-        <w:pStyle w:val="ListParagraph"/>
-        <w:numPr>
-          <w:ilvl w:val="0"/>
-          <w:numId w:val="2"/>
-        </w:numPr>
-        <w:bidi w:val="0"/>
-      </w:pPr>
-      <w:r>
-        <w:t>Title – Select contact</w:t>
-      </w:r>
-    </w:p>
-    <w:p>
-      <w:pPr>
-        <w:pStyle w:val="ListParagraph"/>
-        <w:numPr>
-          <w:ilvl w:val="0"/>
-          <w:numId w:val="2"/>
-        </w:numPr>
-        <w:bidi w:val="0"/>
-      </w:pPr>
-      <w:r>
-        <w:t>Number of contacts found</w:t>
-      </w:r>
-    </w:p>
-    <w:p>
-      <w:pPr>
-        <w:pStyle w:val="ListParagraph"/>
-        <w:numPr>
-          <w:ilvl w:val="0"/>
-          <w:numId w:val="2"/>
-        </w:numPr>
-        <w:bidi w:val="0"/>
-      </w:pPr>
-      <w:r>
-        <w:t>Search form that enables the user to search specific contacts.</w:t>
-      </w:r>
-    </w:p>
-    <w:p>
-      <w:pPr>
-        <w:bidi w:val="0"/>
+        <w:t xml:space="preserve"> </w:t>
+      </w:r>
+      <w:r>
         <w:rPr>
           <w:b/>
           <w:bCs/>
           <w:sz w:val="32"/>
           <w:szCs w:val="32"/>
         </w:rPr>
-      </w:pPr>
-      <w:r>
+        <w:t>Select a contact</w:t>
+      </w:r>
+    </w:p>
+    <w:p>
+      <w:pPr>
+        <w:pStyle w:val="ListParagraph"/>
+        <w:numPr>
+          <w:ilvl w:val="0"/>
+          <w:numId w:val="4"/>
+        </w:numPr>
+        <w:bidi w:val="0"/>
+      </w:pPr>
+      <w:r>
+        <w:t>Displays a list of all the contacts in the db</w:t>
+      </w:r>
+    </w:p>
+    <w:p>
+      <w:pPr>
+        <w:pStyle w:val="ListParagraph"/>
+        <w:numPr>
+          <w:ilvl w:val="0"/>
+          <w:numId w:val="4"/>
+        </w:numPr>
+        <w:bidi w:val="0"/>
+      </w:pPr>
+      <w:r>
+        <w:t>If a contact has blocked the user, its name will not be shown.</w:t>
+      </w:r>
+    </w:p>
+    <w:p>
+      <w:pPr>
+        <w:pStyle w:val="ListParagraph"/>
+        <w:numPr>
+          <w:ilvl w:val="0"/>
+          <w:numId w:val="4"/>
+        </w:numPr>
+        <w:bidi w:val="0"/>
+      </w:pPr>
+      <w:r>
+        <w:t>The header includes :</w:t>
+      </w:r>
+    </w:p>
+    <w:p>
+      <w:pPr>
+        <w:pStyle w:val="ListParagraph"/>
+        <w:numPr>
+          <w:ilvl w:val="0"/>
+          <w:numId w:val="2"/>
+        </w:numPr>
+        <w:bidi w:val="0"/>
+      </w:pPr>
+      <w:r>
+        <w:t>Title – Select contact</w:t>
+      </w:r>
+    </w:p>
+    <w:p>
+      <w:pPr>
+        <w:pStyle w:val="ListParagraph"/>
+        <w:numPr>
+          <w:ilvl w:val="0"/>
+          <w:numId w:val="2"/>
+        </w:numPr>
+        <w:bidi w:val="0"/>
+      </w:pPr>
+      <w:r>
+        <w:t>Number of contacts found</w:t>
+      </w:r>
+    </w:p>
+    <w:p>
+      <w:pPr>
+        <w:pStyle w:val="ListParagraph"/>
+        <w:numPr>
+          <w:ilvl w:val="0"/>
+          <w:numId w:val="2"/>
+        </w:numPr>
+        <w:bidi w:val="0"/>
+      </w:pPr>
+      <w:r>
+        <w:t>Search form that enables the user to search specific contacts.</w:t>
+      </w:r>
+    </w:p>
+    <w:p>
+      <w:pPr>
+        <w:bidi w:val="0"/>
         <w:rPr>
           <w:b/>
           <w:bCs/>
           <w:sz w:val="32"/>
           <w:szCs w:val="32"/>
         </w:rPr>
-        <w:t>Page</w:t>
-      </w:r>
+      </w:pPr>
       <w:r>
         <w:rPr>
           <w:b/>
@@ -833,7 +830,16 @@
           <w:sz w:val="32"/>
           <w:szCs w:val="32"/>
         </w:rPr>
-        <w:t xml:space="preserve"> – Feed </w:t>
+        <w:t>View</w:t>
+      </w:r>
+      <w:r>
+        <w:rPr>
+          <w:b/>
+          <w:bCs/>
+          <w:sz w:val="32"/>
+          <w:szCs w:val="32"/>
+        </w:rPr>
+        <w:t xml:space="preserve">– Feed </w:t>
       </w:r>
     </w:p>
     <w:p>

</xml_diff>